<commit_message>
update report with data preparation
</commit_message>
<xml_diff>
--- a/B2W Report.docx
+++ b/B2W Report.docx
@@ -2943,22 +2943,892 @@
     </w:p>
     <w:p>
       <w:pPr>
-        <w:rPr>
-          <w:rFonts w:hint="default"/>
-          <w:color w:val="595959" w:themeColor="text1" w:themeTint="A6"/>
-          <w:lang w:val="en"/>
-          <w14:textFill>
-            <w14:solidFill>
-              <w14:schemeClr w14:val="tx1">
-                <w14:lumMod w14:val="65000"/>
-                <w14:lumOff w14:val="35000"/>
-              </w14:schemeClr>
-            </w14:solidFill>
-          </w14:textFill>
-        </w:rPr>
-      </w:pPr>
+        <w:jc w:val="both"/>
+        <w:rPr>
+          <w:rFonts w:hint="default"/>
+          <w:color w:val="595959" w:themeColor="text1" w:themeTint="A6"/>
+          <w:lang w:val="en"/>
+          <w14:textFill>
+            <w14:solidFill>
+              <w14:schemeClr w14:val="tx1">
+                <w14:lumMod w14:val="65000"/>
+                <w14:lumOff w14:val="35000"/>
+              </w14:schemeClr>
+            </w14:solidFill>
+          </w14:textFill>
+        </w:rPr>
+      </w:pPr>
+      <w:r>
+        <w:rPr>
+          <w:rFonts w:hint="default"/>
+          <w:color w:val="595959" w:themeColor="text1" w:themeTint="A6"/>
+          <w:lang w:val="en"/>
+          <w14:textFill>
+            <w14:solidFill>
+              <w14:schemeClr w14:val="tx1">
+                <w14:lumMod w14:val="65000"/>
+                <w14:lumOff w14:val="35000"/>
+              </w14:schemeClr>
+            </w14:solidFill>
+          </w14:textFill>
+        </w:rPr>
+        <w:t>Esta estapa é responsável pela preparação dos dados para que possa ser apresentado uma melhor visualização e um melhor insight das vendas realizadas.</w:t>
+      </w:r>
+    </w:p>
+    <w:p>
+      <w:pPr>
+        <w:jc w:val="both"/>
+        <w:rPr>
+          <w:rFonts w:hint="default"/>
+          <w:color w:val="595959" w:themeColor="text1" w:themeTint="A6"/>
+          <w:lang w:val="en"/>
+          <w14:textFill>
+            <w14:solidFill>
+              <w14:schemeClr w14:val="tx1">
+                <w14:lumMod w14:val="65000"/>
+                <w14:lumOff w14:val="35000"/>
+              </w14:schemeClr>
+            </w14:solidFill>
+          </w14:textFill>
+        </w:rPr>
+      </w:pPr>
+    </w:p>
+    <w:p>
+      <w:pPr>
+        <w:jc w:val="both"/>
+        <w:rPr>
+          <w:rFonts w:hint="default"/>
+          <w:color w:val="595959" w:themeColor="text1" w:themeTint="A6"/>
+          <w:lang w:val="en"/>
+          <w14:textFill>
+            <w14:solidFill>
+              <w14:schemeClr w14:val="tx1">
+                <w14:lumMod w14:val="65000"/>
+                <w14:lumOff w14:val="35000"/>
+              </w14:schemeClr>
+            </w14:solidFill>
+          </w14:textFill>
+        </w:rPr>
+      </w:pPr>
+      <w:r>
+        <w:rPr>
+          <w:rFonts w:hint="default"/>
+          <w:color w:val="595959" w:themeColor="text1" w:themeTint="A6"/>
+          <w:lang w:val="en"/>
+          <w14:textFill>
+            <w14:solidFill>
+              <w14:schemeClr w14:val="tx1">
+                <w14:lumMod w14:val="65000"/>
+                <w14:lumOff w14:val="35000"/>
+              </w14:schemeClr>
+            </w14:solidFill>
+          </w14:textFill>
+        </w:rPr>
+        <w:t>Os dados apresentados abaixo, são referentes ao produto P1, porém todos seguem a mesma estrutura.</w:t>
+      </w:r>
+    </w:p>
+    <w:p>
+      <w:pPr>
+        <w:jc w:val="both"/>
+        <w:rPr>
+          <w:rFonts w:hint="default"/>
+          <w:color w:val="595959" w:themeColor="text1" w:themeTint="A6"/>
+          <w:lang w:val="en"/>
+          <w14:textFill>
+            <w14:solidFill>
+              <w14:schemeClr w14:val="tx1">
+                <w14:lumMod w14:val="65000"/>
+                <w14:lumOff w14:val="35000"/>
+              </w14:schemeClr>
+            </w14:solidFill>
+          </w14:textFill>
+        </w:rPr>
+      </w:pPr>
+    </w:p>
+    <w:p>
+      <w:pPr>
+        <w:jc w:val="both"/>
+      </w:pPr>
+      <w:r>
+        <w:drawing>
+          <wp:inline distT="0" distB="0" distL="114300" distR="114300">
+            <wp:extent cx="5267325" cy="991870"/>
+            <wp:effectExtent l="0" t="0" r="9525" b="17780"/>
+            <wp:docPr id="2" name="Picture 1"/>
+            <wp:cNvGraphicFramePr>
+              <a:graphicFrameLocks xmlns:a="http://schemas.openxmlformats.org/drawingml/2006/main" noChangeAspect="1"/>
+            </wp:cNvGraphicFramePr>
+            <a:graphic xmlns:a="http://schemas.openxmlformats.org/drawingml/2006/main">
+              <a:graphicData uri="http://schemas.openxmlformats.org/drawingml/2006/picture">
+                <pic:pic xmlns:pic="http://schemas.openxmlformats.org/drawingml/2006/picture">
+                  <pic:nvPicPr>
+                    <pic:cNvPr id="2" name="Picture 1"/>
+                    <pic:cNvPicPr>
+                      <a:picLocks noChangeAspect="1"/>
+                    </pic:cNvPicPr>
+                  </pic:nvPicPr>
+                  <pic:blipFill>
+                    <a:blip r:embed="rId11"/>
+                    <a:stretch>
+                      <a:fillRect/>
+                    </a:stretch>
+                  </pic:blipFill>
+                  <pic:spPr>
+                    <a:xfrm>
+                      <a:off x="0" y="0"/>
+                      <a:ext cx="5267325" cy="991870"/>
+                    </a:xfrm>
+                    <a:prstGeom prst="rect">
+                      <a:avLst/>
+                    </a:prstGeom>
+                    <a:noFill/>
+                    <a:ln>
+                      <a:noFill/>
+                    </a:ln>
+                  </pic:spPr>
+                </pic:pic>
+              </a:graphicData>
+            </a:graphic>
+          </wp:inline>
+        </w:drawing>
+      </w:r>
+    </w:p>
+    <w:p>
+      <w:pPr>
+        <w:pStyle w:val="4"/>
+        <w:jc w:val="center"/>
+        <w:rPr>
+          <w:color w:val="595959" w:themeColor="text1" w:themeTint="A6"/>
+          <w:sz w:val="16"/>
+          <w:szCs w:val="16"/>
+          <w14:textFill>
+            <w14:solidFill>
+              <w14:schemeClr w14:val="tx1">
+                <w14:lumMod w14:val="65000"/>
+                <w14:lumOff w14:val="35000"/>
+              </w14:schemeClr>
+            </w14:solidFill>
+          </w14:textFill>
+        </w:rPr>
+      </w:pPr>
+      <w:r>
+        <w:rPr>
+          <w:color w:val="595959" w:themeColor="text1" w:themeTint="A6"/>
+          <w:sz w:val="16"/>
+          <w:szCs w:val="16"/>
+          <w14:textFill>
+            <w14:solidFill>
+              <w14:schemeClr w14:val="tx1">
+                <w14:lumMod w14:val="65000"/>
+                <w14:lumOff w14:val="35000"/>
+              </w14:schemeClr>
+            </w14:solidFill>
+          </w14:textFill>
+        </w:rPr>
+        <w:t xml:space="preserve">Figure </w:t>
+      </w:r>
+      <w:r>
+        <w:rPr>
+          <w:color w:val="595959" w:themeColor="text1" w:themeTint="A6"/>
+          <w:sz w:val="16"/>
+          <w:szCs w:val="16"/>
+          <w14:textFill>
+            <w14:solidFill>
+              <w14:schemeClr w14:val="tx1">
+                <w14:lumMod w14:val="65000"/>
+                <w14:lumOff w14:val="35000"/>
+              </w14:schemeClr>
+            </w14:solidFill>
+          </w14:textFill>
+        </w:rPr>
+        <w:fldChar w:fldCharType="begin"/>
+      </w:r>
+      <w:r>
+        <w:rPr>
+          <w:color w:val="595959" w:themeColor="text1" w:themeTint="A6"/>
+          <w:sz w:val="16"/>
+          <w:szCs w:val="16"/>
+          <w14:textFill>
+            <w14:solidFill>
+              <w14:schemeClr w14:val="tx1">
+                <w14:lumMod w14:val="65000"/>
+                <w14:lumOff w14:val="35000"/>
+              </w14:schemeClr>
+            </w14:solidFill>
+          </w14:textFill>
+        </w:rPr>
+        <w:instrText xml:space="preserve"> SEQ Figure \* ARABIC </w:instrText>
+      </w:r>
+      <w:r>
+        <w:rPr>
+          <w:color w:val="595959" w:themeColor="text1" w:themeTint="A6"/>
+          <w:sz w:val="16"/>
+          <w:szCs w:val="16"/>
+          <w14:textFill>
+            <w14:solidFill>
+              <w14:schemeClr w14:val="tx1">
+                <w14:lumMod w14:val="65000"/>
+                <w14:lumOff w14:val="35000"/>
+              </w14:schemeClr>
+            </w14:solidFill>
+          </w14:textFill>
+        </w:rPr>
+        <w:fldChar w:fldCharType="separate"/>
+      </w:r>
+      <w:r>
+        <w:rPr>
+          <w:color w:val="595959" w:themeColor="text1" w:themeTint="A6"/>
+          <w:sz w:val="16"/>
+          <w:szCs w:val="16"/>
+          <w14:textFill>
+            <w14:solidFill>
+              <w14:schemeClr w14:val="tx1">
+                <w14:lumMod w14:val="65000"/>
+                <w14:lumOff w14:val="35000"/>
+              </w14:schemeClr>
+            </w14:solidFill>
+          </w14:textFill>
+        </w:rPr>
+        <w:t>5</w:t>
+      </w:r>
+      <w:r>
+        <w:rPr>
+          <w:color w:val="595959" w:themeColor="text1" w:themeTint="A6"/>
+          <w:sz w:val="16"/>
+          <w:szCs w:val="16"/>
+          <w14:textFill>
+            <w14:solidFill>
+              <w14:schemeClr w14:val="tx1">
+                <w14:lumMod w14:val="65000"/>
+                <w14:lumOff w14:val="35000"/>
+              </w14:schemeClr>
+            </w14:solidFill>
+          </w14:textFill>
+        </w:rPr>
+        <w:fldChar w:fldCharType="end"/>
+      </w:r>
+    </w:p>
+    <w:p>
+      <w:pPr>
+        <w:rPr>
+          <w:rFonts w:hint="default"/>
+          <w:color w:val="595959" w:themeColor="text1" w:themeTint="A6"/>
+          <w:sz w:val="20"/>
+          <w:szCs w:val="20"/>
+          <w:lang w:val="en"/>
+          <w14:textFill>
+            <w14:solidFill>
+              <w14:schemeClr w14:val="tx1">
+                <w14:lumMod w14:val="65000"/>
+                <w14:lumOff w14:val="35000"/>
+              </w14:schemeClr>
+            </w14:solidFill>
+          </w14:textFill>
+        </w:rPr>
+      </w:pPr>
+    </w:p>
+    <w:p>
+      <w:pPr>
+        <w:rPr>
+          <w:rFonts w:hint="default"/>
+          <w:color w:val="595959" w:themeColor="text1" w:themeTint="A6"/>
+          <w:sz w:val="20"/>
+          <w:szCs w:val="20"/>
+          <w:lang w:val="en"/>
+          <w14:textFill>
+            <w14:solidFill>
+              <w14:schemeClr w14:val="tx1">
+                <w14:lumMod w14:val="65000"/>
+                <w14:lumOff w14:val="35000"/>
+              </w14:schemeClr>
+            </w14:solidFill>
+          </w14:textFill>
+        </w:rPr>
+      </w:pPr>
+      <w:r>
+        <w:rPr>
+          <w:rFonts w:hint="default"/>
+          <w:color w:val="595959" w:themeColor="text1" w:themeTint="A6"/>
+          <w:sz w:val="20"/>
+          <w:szCs w:val="20"/>
+          <w:lang w:val="en"/>
+          <w14:textFill>
+            <w14:solidFill>
+              <w14:schemeClr w14:val="tx1">
+                <w14:lumMod w14:val="65000"/>
+                <w14:lumOff w14:val="35000"/>
+              </w14:schemeClr>
+            </w14:solidFill>
+          </w14:textFill>
+        </w:rPr>
+        <w:t>Como os modelos não são realizam muito bem a predição com dados categóricos, foi necessária a transformação dos dados. Na Figure 6 é mostrado o resultado da transformação dos dados categóricos para dummy.</w:t>
+      </w:r>
+    </w:p>
+    <w:p>
+      <w:pPr>
+        <w:rPr>
+          <w:rFonts w:hint="default"/>
+          <w:color w:val="595959" w:themeColor="text1" w:themeTint="A6"/>
+          <w:sz w:val="20"/>
+          <w:szCs w:val="20"/>
+          <w:lang w:val="en"/>
+          <w14:textFill>
+            <w14:solidFill>
+              <w14:schemeClr w14:val="tx1">
+                <w14:lumMod w14:val="65000"/>
+                <w14:lumOff w14:val="35000"/>
+              </w14:schemeClr>
+            </w14:solidFill>
+          </w14:textFill>
+        </w:rPr>
+      </w:pPr>
+    </w:p>
+    <w:p>
+      <w:r>
+        <w:drawing>
+          <wp:inline distT="0" distB="0" distL="114300" distR="114300">
+            <wp:extent cx="5272405" cy="981075"/>
+            <wp:effectExtent l="0" t="0" r="4445" b="9525"/>
+            <wp:docPr id="3" name="Picture 2"/>
+            <wp:cNvGraphicFramePr>
+              <a:graphicFrameLocks xmlns:a="http://schemas.openxmlformats.org/drawingml/2006/main" noChangeAspect="1"/>
+            </wp:cNvGraphicFramePr>
+            <a:graphic xmlns:a="http://schemas.openxmlformats.org/drawingml/2006/main">
+              <a:graphicData uri="http://schemas.openxmlformats.org/drawingml/2006/picture">
+                <pic:pic xmlns:pic="http://schemas.openxmlformats.org/drawingml/2006/picture">
+                  <pic:nvPicPr>
+                    <pic:cNvPr id="3" name="Picture 2"/>
+                    <pic:cNvPicPr>
+                      <a:picLocks noChangeAspect="1"/>
+                    </pic:cNvPicPr>
+                  </pic:nvPicPr>
+                  <pic:blipFill>
+                    <a:blip r:embed="rId12"/>
+                    <a:stretch>
+                      <a:fillRect/>
+                    </a:stretch>
+                  </pic:blipFill>
+                  <pic:spPr>
+                    <a:xfrm>
+                      <a:off x="0" y="0"/>
+                      <a:ext cx="5272405" cy="981075"/>
+                    </a:xfrm>
+                    <a:prstGeom prst="rect">
+                      <a:avLst/>
+                    </a:prstGeom>
+                    <a:noFill/>
+                    <a:ln>
+                      <a:noFill/>
+                    </a:ln>
+                  </pic:spPr>
+                </pic:pic>
+              </a:graphicData>
+            </a:graphic>
+          </wp:inline>
+        </w:drawing>
+      </w:r>
+    </w:p>
+    <w:p>
+      <w:pPr>
+        <w:pStyle w:val="4"/>
+        <w:jc w:val="center"/>
+        <w:rPr>
+          <w:color w:val="595959" w:themeColor="text1" w:themeTint="A6"/>
+          <w:sz w:val="16"/>
+          <w:szCs w:val="16"/>
+          <w14:textFill>
+            <w14:solidFill>
+              <w14:schemeClr w14:val="tx1">
+                <w14:lumMod w14:val="65000"/>
+                <w14:lumOff w14:val="35000"/>
+              </w14:schemeClr>
+            </w14:solidFill>
+          </w14:textFill>
+        </w:rPr>
+      </w:pPr>
+      <w:r>
+        <w:rPr>
+          <w:color w:val="595959" w:themeColor="text1" w:themeTint="A6"/>
+          <w:sz w:val="16"/>
+          <w:szCs w:val="16"/>
+          <w14:textFill>
+            <w14:solidFill>
+              <w14:schemeClr w14:val="tx1">
+                <w14:lumMod w14:val="65000"/>
+                <w14:lumOff w14:val="35000"/>
+              </w14:schemeClr>
+            </w14:solidFill>
+          </w14:textFill>
+        </w:rPr>
+        <w:t xml:space="preserve">Figure </w:t>
+      </w:r>
+      <w:r>
+        <w:rPr>
+          <w:color w:val="595959" w:themeColor="text1" w:themeTint="A6"/>
+          <w:sz w:val="16"/>
+          <w:szCs w:val="16"/>
+          <w14:textFill>
+            <w14:solidFill>
+              <w14:schemeClr w14:val="tx1">
+                <w14:lumMod w14:val="65000"/>
+                <w14:lumOff w14:val="35000"/>
+              </w14:schemeClr>
+            </w14:solidFill>
+          </w14:textFill>
+        </w:rPr>
+        <w:fldChar w:fldCharType="begin"/>
+      </w:r>
+      <w:r>
+        <w:rPr>
+          <w:color w:val="595959" w:themeColor="text1" w:themeTint="A6"/>
+          <w:sz w:val="16"/>
+          <w:szCs w:val="16"/>
+          <w14:textFill>
+            <w14:solidFill>
+              <w14:schemeClr w14:val="tx1">
+                <w14:lumMod w14:val="65000"/>
+                <w14:lumOff w14:val="35000"/>
+              </w14:schemeClr>
+            </w14:solidFill>
+          </w14:textFill>
+        </w:rPr>
+        <w:instrText xml:space="preserve"> SEQ Figure \* ARABIC </w:instrText>
+      </w:r>
+      <w:r>
+        <w:rPr>
+          <w:color w:val="595959" w:themeColor="text1" w:themeTint="A6"/>
+          <w:sz w:val="16"/>
+          <w:szCs w:val="16"/>
+          <w14:textFill>
+            <w14:solidFill>
+              <w14:schemeClr w14:val="tx1">
+                <w14:lumMod w14:val="65000"/>
+                <w14:lumOff w14:val="35000"/>
+              </w14:schemeClr>
+            </w14:solidFill>
+          </w14:textFill>
+        </w:rPr>
+        <w:fldChar w:fldCharType="separate"/>
+      </w:r>
+      <w:r>
+        <w:rPr>
+          <w:color w:val="595959" w:themeColor="text1" w:themeTint="A6"/>
+          <w:sz w:val="16"/>
+          <w:szCs w:val="16"/>
+          <w14:textFill>
+            <w14:solidFill>
+              <w14:schemeClr w14:val="tx1">
+                <w14:lumMod w14:val="65000"/>
+                <w14:lumOff w14:val="35000"/>
+              </w14:schemeClr>
+            </w14:solidFill>
+          </w14:textFill>
+        </w:rPr>
+        <w:t>6</w:t>
+      </w:r>
+      <w:r>
+        <w:rPr>
+          <w:color w:val="595959" w:themeColor="text1" w:themeTint="A6"/>
+          <w:sz w:val="16"/>
+          <w:szCs w:val="16"/>
+          <w14:textFill>
+            <w14:solidFill>
+              <w14:schemeClr w14:val="tx1">
+                <w14:lumMod w14:val="65000"/>
+                <w14:lumOff w14:val="35000"/>
+              </w14:schemeClr>
+            </w14:solidFill>
+          </w14:textFill>
+        </w:rPr>
+        <w:fldChar w:fldCharType="end"/>
+      </w:r>
+    </w:p>
+    <w:p>
+      <w:pPr>
+        <w:rPr>
+          <w:color w:val="595959" w:themeColor="text1" w:themeTint="A6"/>
+          <w:sz w:val="16"/>
+          <w:szCs w:val="16"/>
+          <w14:textFill>
+            <w14:solidFill>
+              <w14:schemeClr w14:val="tx1">
+                <w14:lumMod w14:val="65000"/>
+                <w14:lumOff w14:val="35000"/>
+              </w14:schemeClr>
+            </w14:solidFill>
+          </w14:textFill>
+        </w:rPr>
+      </w:pPr>
+    </w:p>
+    <w:p>
+      <w:pPr>
+        <w:rPr>
+          <w:rFonts w:hint="default"/>
+          <w:color w:val="595959" w:themeColor="text1" w:themeTint="A6"/>
+          <w:sz w:val="20"/>
+          <w:szCs w:val="20"/>
+          <w:lang w:val="en"/>
+          <w14:textFill>
+            <w14:solidFill>
+              <w14:schemeClr w14:val="tx1">
+                <w14:lumMod w14:val="65000"/>
+                <w14:lumOff w14:val="35000"/>
+              </w14:schemeClr>
+            </w14:solidFill>
+          </w14:textFill>
+        </w:rPr>
+      </w:pPr>
+      <w:r>
+        <w:rPr>
+          <w:rFonts w:hint="default"/>
+          <w:color w:val="595959" w:themeColor="text1" w:themeTint="A6"/>
+          <w:sz w:val="20"/>
+          <w:szCs w:val="20"/>
+          <w:lang w:val="en"/>
+          <w14:textFill>
+            <w14:solidFill>
+              <w14:schemeClr w14:val="tx1">
+                <w14:lumMod w14:val="65000"/>
+                <w14:lumOff w14:val="35000"/>
+              </w14:schemeClr>
+            </w14:solidFill>
+          </w14:textFill>
+        </w:rPr>
+        <w:t xml:space="preserve">Após a transformação dos dados para cada produto, a análise da correlação dessas features em relação a variável respsota </w:t>
+      </w:r>
+      <w:r>
+        <w:rPr>
+          <w:rFonts w:hint="default"/>
+          <w:b/>
+          <w:bCs/>
+          <w:color w:val="595959" w:themeColor="text1" w:themeTint="A6"/>
+          <w:sz w:val="20"/>
+          <w:szCs w:val="20"/>
+          <w:lang w:val="en"/>
+          <w14:textFill>
+            <w14:solidFill>
+              <w14:schemeClr w14:val="tx1">
+                <w14:lumMod w14:val="65000"/>
+                <w14:lumOff w14:val="35000"/>
+              </w14:schemeClr>
+            </w14:solidFill>
+          </w14:textFill>
+        </w:rPr>
+        <w:t>QTY_ORDER</w:t>
+      </w:r>
+      <w:r>
+        <w:rPr>
+          <w:rFonts w:hint="default"/>
+          <w:color w:val="595959" w:themeColor="text1" w:themeTint="A6"/>
+          <w:sz w:val="20"/>
+          <w:szCs w:val="20"/>
+          <w:lang w:val="en"/>
+          <w14:textFill>
+            <w14:solidFill>
+              <w14:schemeClr w14:val="tx1">
+                <w14:lumMod w14:val="65000"/>
+                <w14:lumOff w14:val="35000"/>
+              </w14:schemeClr>
+            </w14:solidFill>
+          </w14:textFill>
+        </w:rPr>
+        <w:t xml:space="preserve"> faz-se necessário para saber quais delas podem ser utilizadas na modelagem do modelo. Segue abaixo o gráfico de heatmap dos produto P1</w:t>
+      </w:r>
       <w:bookmarkStart w:id="0" w:name="_GoBack"/>
       <w:bookmarkEnd w:id="0"/>
+      <w:r>
+        <w:rPr>
+          <w:rFonts w:hint="default"/>
+          <w:color w:val="595959" w:themeColor="text1" w:themeTint="A6"/>
+          <w:sz w:val="20"/>
+          <w:szCs w:val="20"/>
+          <w:lang w:val="en"/>
+          <w14:textFill>
+            <w14:solidFill>
+              <w14:schemeClr w14:val="tx1">
+                <w14:lumMod w14:val="65000"/>
+                <w14:lumOff w14:val="35000"/>
+              </w14:schemeClr>
+            </w14:solidFill>
+          </w14:textFill>
+        </w:rPr>
+        <w:t>.</w:t>
+      </w:r>
+    </w:p>
+    <w:p>
+      <w:pPr>
+        <w:rPr>
+          <w:rFonts w:hint="default"/>
+          <w:color w:val="595959" w:themeColor="text1" w:themeTint="A6"/>
+          <w:sz w:val="20"/>
+          <w:szCs w:val="20"/>
+          <w:lang w:val="en"/>
+          <w14:textFill>
+            <w14:solidFill>
+              <w14:schemeClr w14:val="tx1">
+                <w14:lumMod w14:val="65000"/>
+                <w14:lumOff w14:val="35000"/>
+              </w14:schemeClr>
+            </w14:solidFill>
+          </w14:textFill>
+        </w:rPr>
+      </w:pPr>
+    </w:p>
+    <w:p>
+      <w:r>
+        <w:drawing>
+          <wp:inline distT="0" distB="0" distL="114300" distR="114300">
+            <wp:extent cx="5270500" cy="4411980"/>
+            <wp:effectExtent l="0" t="0" r="6350" b="7620"/>
+            <wp:docPr id="4" name="Picture 3"/>
+            <wp:cNvGraphicFramePr>
+              <a:graphicFrameLocks xmlns:a="http://schemas.openxmlformats.org/drawingml/2006/main" noChangeAspect="1"/>
+            </wp:cNvGraphicFramePr>
+            <a:graphic xmlns:a="http://schemas.openxmlformats.org/drawingml/2006/main">
+              <a:graphicData uri="http://schemas.openxmlformats.org/drawingml/2006/picture">
+                <pic:pic xmlns:pic="http://schemas.openxmlformats.org/drawingml/2006/picture">
+                  <pic:nvPicPr>
+                    <pic:cNvPr id="4" name="Picture 3"/>
+                    <pic:cNvPicPr>
+                      <a:picLocks noChangeAspect="1"/>
+                    </pic:cNvPicPr>
+                  </pic:nvPicPr>
+                  <pic:blipFill>
+                    <a:blip r:embed="rId13"/>
+                    <a:stretch>
+                      <a:fillRect/>
+                    </a:stretch>
+                  </pic:blipFill>
+                  <pic:spPr>
+                    <a:xfrm>
+                      <a:off x="0" y="0"/>
+                      <a:ext cx="5270500" cy="4411980"/>
+                    </a:xfrm>
+                    <a:prstGeom prst="rect">
+                      <a:avLst/>
+                    </a:prstGeom>
+                    <a:noFill/>
+                    <a:ln>
+                      <a:noFill/>
+                    </a:ln>
+                  </pic:spPr>
+                </pic:pic>
+              </a:graphicData>
+            </a:graphic>
+          </wp:inline>
+        </w:drawing>
+      </w:r>
+    </w:p>
+    <w:p>
+      <w:pPr>
+        <w:pStyle w:val="4"/>
+        <w:jc w:val="center"/>
+        <w:rPr>
+          <w:color w:val="595959" w:themeColor="text1" w:themeTint="A6"/>
+          <w:sz w:val="16"/>
+          <w:szCs w:val="16"/>
+          <w14:textFill>
+            <w14:solidFill>
+              <w14:schemeClr w14:val="tx1">
+                <w14:lumMod w14:val="65000"/>
+                <w14:lumOff w14:val="35000"/>
+              </w14:schemeClr>
+            </w14:solidFill>
+          </w14:textFill>
+        </w:rPr>
+      </w:pPr>
+      <w:r>
+        <w:rPr>
+          <w:color w:val="595959" w:themeColor="text1" w:themeTint="A6"/>
+          <w:sz w:val="16"/>
+          <w:szCs w:val="16"/>
+          <w14:textFill>
+            <w14:solidFill>
+              <w14:schemeClr w14:val="tx1">
+                <w14:lumMod w14:val="65000"/>
+                <w14:lumOff w14:val="35000"/>
+              </w14:schemeClr>
+            </w14:solidFill>
+          </w14:textFill>
+        </w:rPr>
+        <w:t xml:space="preserve">Figure </w:t>
+      </w:r>
+      <w:r>
+        <w:rPr>
+          <w:color w:val="595959" w:themeColor="text1" w:themeTint="A6"/>
+          <w:sz w:val="16"/>
+          <w:szCs w:val="16"/>
+          <w14:textFill>
+            <w14:solidFill>
+              <w14:schemeClr w14:val="tx1">
+                <w14:lumMod w14:val="65000"/>
+                <w14:lumOff w14:val="35000"/>
+              </w14:schemeClr>
+            </w14:solidFill>
+          </w14:textFill>
+        </w:rPr>
+        <w:fldChar w:fldCharType="begin"/>
+      </w:r>
+      <w:r>
+        <w:rPr>
+          <w:color w:val="595959" w:themeColor="text1" w:themeTint="A6"/>
+          <w:sz w:val="16"/>
+          <w:szCs w:val="16"/>
+          <w14:textFill>
+            <w14:solidFill>
+              <w14:schemeClr w14:val="tx1">
+                <w14:lumMod w14:val="65000"/>
+                <w14:lumOff w14:val="35000"/>
+              </w14:schemeClr>
+            </w14:solidFill>
+          </w14:textFill>
+        </w:rPr>
+        <w:instrText xml:space="preserve"> SEQ Figure \* ARABIC </w:instrText>
+      </w:r>
+      <w:r>
+        <w:rPr>
+          <w:color w:val="595959" w:themeColor="text1" w:themeTint="A6"/>
+          <w:sz w:val="16"/>
+          <w:szCs w:val="16"/>
+          <w14:textFill>
+            <w14:solidFill>
+              <w14:schemeClr w14:val="tx1">
+                <w14:lumMod w14:val="65000"/>
+                <w14:lumOff w14:val="35000"/>
+              </w14:schemeClr>
+            </w14:solidFill>
+          </w14:textFill>
+        </w:rPr>
+        <w:fldChar w:fldCharType="separate"/>
+      </w:r>
+      <w:r>
+        <w:rPr>
+          <w:color w:val="595959" w:themeColor="text1" w:themeTint="A6"/>
+          <w:sz w:val="16"/>
+          <w:szCs w:val="16"/>
+          <w14:textFill>
+            <w14:solidFill>
+              <w14:schemeClr w14:val="tx1">
+                <w14:lumMod w14:val="65000"/>
+                <w14:lumOff w14:val="35000"/>
+              </w14:schemeClr>
+            </w14:solidFill>
+          </w14:textFill>
+        </w:rPr>
+        <w:t>7</w:t>
+      </w:r>
+      <w:r>
+        <w:rPr>
+          <w:color w:val="595959" w:themeColor="text1" w:themeTint="A6"/>
+          <w:sz w:val="16"/>
+          <w:szCs w:val="16"/>
+          <w14:textFill>
+            <w14:solidFill>
+              <w14:schemeClr w14:val="tx1">
+                <w14:lumMod w14:val="65000"/>
+                <w14:lumOff w14:val="35000"/>
+              </w14:schemeClr>
+            </w14:solidFill>
+          </w14:textFill>
+        </w:rPr>
+        <w:fldChar w:fldCharType="end"/>
+      </w:r>
+    </w:p>
+    <w:p>
+      <w:pPr>
+        <w:rPr>
+          <w:color w:val="595959" w:themeColor="text1" w:themeTint="A6"/>
+          <w:sz w:val="16"/>
+          <w:szCs w:val="16"/>
+          <w14:textFill>
+            <w14:solidFill>
+              <w14:schemeClr w14:val="tx1">
+                <w14:lumMod w14:val="65000"/>
+                <w14:lumOff w14:val="35000"/>
+              </w14:schemeClr>
+            </w14:solidFill>
+          </w14:textFill>
+        </w:rPr>
+      </w:pPr>
+    </w:p>
+    <w:p>
+      <w:pPr>
+        <w:rPr>
+          <w:rFonts w:hint="default"/>
+          <w:b w:val="0"/>
+          <w:bCs w:val="0"/>
+          <w:color w:val="595959" w:themeColor="text1" w:themeTint="A6"/>
+          <w:sz w:val="20"/>
+          <w:szCs w:val="20"/>
+          <w:lang w:val="en"/>
+          <w14:textFill>
+            <w14:solidFill>
+              <w14:schemeClr w14:val="tx1">
+                <w14:lumMod w14:val="65000"/>
+                <w14:lumOff w14:val="35000"/>
+              </w14:schemeClr>
+            </w14:solidFill>
+          </w14:textFill>
+        </w:rPr>
+      </w:pPr>
+      <w:r>
+        <w:rPr>
+          <w:rFonts w:hint="default"/>
+          <w:color w:val="595959" w:themeColor="text1" w:themeTint="A6"/>
+          <w:sz w:val="20"/>
+          <w:szCs w:val="20"/>
+          <w:lang w:val="en"/>
+          <w14:textFill>
+            <w14:solidFill>
+              <w14:schemeClr w14:val="tx1">
+                <w14:lumMod w14:val="65000"/>
+                <w14:lumOff w14:val="35000"/>
+              </w14:schemeClr>
+            </w14:solidFill>
+          </w14:textFill>
+        </w:rPr>
+        <w:t xml:space="preserve">Este gráfico nos dá um indicativo de que poucas features possuem correlação com a variável resposta </w:t>
+      </w:r>
+      <w:r>
+        <w:rPr>
+          <w:rFonts w:hint="default"/>
+          <w:b/>
+          <w:bCs/>
+          <w:color w:val="595959" w:themeColor="text1" w:themeTint="A6"/>
+          <w:sz w:val="20"/>
+          <w:szCs w:val="20"/>
+          <w:lang w:val="en"/>
+          <w14:textFill>
+            <w14:solidFill>
+              <w14:schemeClr w14:val="tx1">
+                <w14:lumMod w14:val="65000"/>
+                <w14:lumOff w14:val="35000"/>
+              </w14:schemeClr>
+            </w14:solidFill>
+          </w14:textFill>
+        </w:rPr>
+        <w:t>QTY_ORDER</w:t>
+      </w:r>
+      <w:r>
+        <w:rPr>
+          <w:rFonts w:hint="default"/>
+          <w:b w:val="0"/>
+          <w:bCs w:val="0"/>
+          <w:color w:val="595959" w:themeColor="text1" w:themeTint="A6"/>
+          <w:sz w:val="20"/>
+          <w:szCs w:val="20"/>
+          <w:lang w:val="en"/>
+          <w14:textFill>
+            <w14:solidFill>
+              <w14:schemeClr w14:val="tx1">
+                <w14:lumMod w14:val="65000"/>
+                <w14:lumOff w14:val="35000"/>
+              </w14:schemeClr>
+            </w14:solidFill>
+          </w14:textFill>
+        </w:rPr>
+        <w:t>.</w:t>
+      </w:r>
     </w:p>
     <w:sectPr>
       <w:pgSz w:w="11906" w:h="16838"/>
@@ -3304,7 +4174,7 @@
     <w:lsdException w:unhideWhenUsed="0" w:uiPriority="0" w:semiHidden="0" w:name="Table Web 2"/>
     <w:lsdException w:unhideWhenUsed="0" w:uiPriority="0" w:semiHidden="0" w:name="Table Web 3"/>
     <w:lsdException w:unhideWhenUsed="0" w:uiPriority="0" w:semiHidden="0" w:name="Balloon Text"/>
-    <w:lsdException w:unhideWhenUsed="0" w:uiPriority="0" w:semiHidden="0" w:name="Table Grid"/>
+    <w:lsdException w:qFormat="1" w:unhideWhenUsed="0" w:uiPriority="0" w:semiHidden="0" w:name="Table Grid"/>
     <w:lsdException w:unhideWhenUsed="0" w:uiPriority="0" w:semiHidden="0" w:name="Table Theme"/>
     <w:lsdException w:unhideWhenUsed="0" w:uiPriority="60" w:semiHidden="0" w:name="Light Shading"/>
     <w:lsdException w:unhideWhenUsed="0" w:uiPriority="61" w:semiHidden="0" w:name="Light List"/>
@@ -3529,6 +4399,7 @@
       <w:jc w:val="left"/>
     </w:pPr>
     <w:rPr>
+      <w:rFonts w:ascii="Times New Roman" w:hAnsi="Times New Roman" w:eastAsia="SimSun" w:cs="Times New Roman"/>
       <w:kern w:val="0"/>
       <w:sz w:val="24"/>
       <w:szCs w:val="24"/>
@@ -3548,6 +4419,7 @@
   <w:style w:type="table" w:styleId="11">
     <w:name w:val="Table Grid"/>
     <w:basedOn w:val="10"/>
+    <w:qFormat/>
     <w:uiPriority w:val="0"/>
     <w:pPr>
       <w:widowControl w:val="0"/>

</xml_diff>